<commit_message>
relazione, redmi e todo aggiornati,
controllo degli spazi finali ok
</commit_message>
<xml_diff>
--- a/relazione/Relazione prototype.docx
+++ b/relazione/Relazione prototype.docx
@@ -15,304 +15,120 @@
         <w:t xml:space="preserve"> file first</w:t>
       </w:r>
     </w:p>
-    <w:p/>
-    <w:p>
-      <w:pPr>
-        <w:rPr>
-          <w:lang w:val="it-IT"/>
-        </w:rPr>
-      </w:pPr>
-      <w:r>
-        <w:rPr>
-          <w:lang w:val="it-IT"/>
-        </w:rPr>
-        <w:t xml:space="preserve">L’implementazione del controllo della macchina </w:t>
-      </w:r>
-      <w:proofErr w:type="spellStart"/>
-      <w:r>
-        <w:rPr>
-          <w:lang w:val="it-IT"/>
-        </w:rPr>
-        <w:t>milling</w:t>
-      </w:r>
-      <w:proofErr w:type="spellEnd"/>
-      <w:r>
-        <w:rPr>
-          <w:lang w:val="it-IT"/>
-        </w:rPr>
-        <w:t xml:space="preserve"> ha</w:t>
-      </w:r>
-      <w:r>
-        <w:rPr>
-          <w:lang w:val="it-IT"/>
-        </w:rPr>
-        <w:t xml:space="preserve"> r</w:t>
-      </w:r>
-      <w:r>
-        <w:rPr>
-          <w:lang w:val="it-IT"/>
-        </w:rPr>
-        <w:t xml:space="preserve">ichiesto </w:t>
-      </w:r>
-      <w:r>
-        <w:rPr>
-          <w:lang w:val="it-IT"/>
-        </w:rPr>
-        <w:t>quattro</w:t>
-      </w:r>
-      <w:r>
-        <w:rPr>
-          <w:lang w:val="it-IT"/>
-        </w:rPr>
-        <w:t xml:space="preserve"> stati, di cui uno stato ambiguo di inizio si se la ma macchina e accesa o spenta e altri tre stati per ogni sua sezione.</w:t>
-      </w:r>
-    </w:p>
-    <w:p>
-      <w:pPr>
-        <w:rPr>
-          <w:lang w:val="it-IT"/>
-        </w:rPr>
-      </w:pPr>
-      <w:r>
-        <w:rPr>
-          <w:lang w:val="it-IT"/>
-        </w:rPr>
-        <w:t xml:space="preserve">L’avvio della macchina richiede tre bit T consecutivi portati nella fsm, la quale poi </w:t>
-      </w:r>
-      <w:proofErr w:type="spellStart"/>
-      <w:r>
-        <w:rPr>
-          <w:lang w:val="it-IT"/>
-        </w:rPr>
-        <w:t>gestira</w:t>
-      </w:r>
-      <w:proofErr w:type="spellEnd"/>
-      <w:r>
-        <w:rPr>
-          <w:lang w:val="it-IT"/>
-        </w:rPr>
-        <w:t xml:space="preserve"> i l’apertura dei gate. il </w:t>
-      </w:r>
-      <w:proofErr w:type="spellStart"/>
-      <w:r>
-        <w:rPr>
-          <w:lang w:val="it-IT"/>
-        </w:rPr>
-        <w:t>datapath</w:t>
-      </w:r>
-      <w:proofErr w:type="spellEnd"/>
-      <w:r>
-        <w:rPr>
-          <w:lang w:val="it-IT"/>
-        </w:rPr>
-        <w:t xml:space="preserve"> analizza i gate, e in base a quelli aperti </w:t>
-      </w:r>
-      <w:proofErr w:type="spellStart"/>
-      <w:r>
-        <w:rPr>
-          <w:lang w:val="it-IT"/>
-        </w:rPr>
-        <w:t>portera</w:t>
-      </w:r>
-      <w:proofErr w:type="spellEnd"/>
-      <w:r>
-        <w:rPr>
-          <w:lang w:val="it-IT"/>
-        </w:rPr>
-        <w:t xml:space="preserve"> i restanti bit dei valori nell’apposito registro e </w:t>
-      </w:r>
-      <w:proofErr w:type="spellStart"/>
-      <w:r>
-        <w:rPr>
-          <w:lang w:val="it-IT"/>
-        </w:rPr>
-        <w:t>incrementera</w:t>
-      </w:r>
-      <w:proofErr w:type="spellEnd"/>
-      <w:r>
-        <w:rPr>
-          <w:lang w:val="it-IT"/>
-        </w:rPr>
-        <w:t xml:space="preserve"> i registri corretti.</w:t>
-      </w:r>
-    </w:p>
-    <w:p>
-      <w:pPr>
-        <w:rPr>
-          <w:lang w:val="it-IT"/>
-        </w:rPr>
-      </w:pPr>
-      <w:r>
-        <w:rPr>
-          <w:lang w:val="it-IT"/>
-        </w:rPr>
-        <w:t>Di seguito uno schema di tutti i file e relative variabili tra di essi:</w:t>
-      </w:r>
-    </w:p>
-    <w:p>
-      <w:pPr>
-        <w:rPr>
-          <w:lang w:val="it-IT"/>
-        </w:rPr>
-      </w:pPr>
-      <w:r>
-        <w:rPr>
-          <w:lang w:val="it-IT"/>
-        </w:rPr>
-        <w:t>(</w:t>
-      </w:r>
-      <w:proofErr w:type="spellStart"/>
-      <w:r>
-        <w:rPr>
-          <w:lang w:val="it-IT"/>
-        </w:rPr>
-        <w:t>flowChart.svg</w:t>
-      </w:r>
-      <w:proofErr w:type="spellEnd"/>
-      <w:r>
-        <w:rPr>
-          <w:lang w:val="it-IT"/>
-        </w:rPr>
-        <w:t>)</w:t>
-      </w:r>
-    </w:p>
-    <w:p>
-      <w:pPr>
-        <w:rPr>
-          <w:lang w:val="it-IT"/>
-        </w:rPr>
-      </w:pPr>
-    </w:p>
-    <w:p>
-      <w:pPr>
-        <w:rPr>
-          <w:lang w:val="it-IT"/>
-        </w:rPr>
-      </w:pPr>
-      <w:r>
-        <w:rPr>
-          <w:lang w:val="it-IT"/>
-        </w:rPr>
-        <w:t>Lo stato incerto ha pe</w:t>
-      </w:r>
-      <w:r>
-        <w:rPr>
-          <w:lang w:val="it-IT"/>
-        </w:rPr>
-        <w:t>rmesso lo spegnimento della mac</w:t>
-      </w:r>
-      <w:r>
-        <w:rPr>
-          <w:lang w:val="it-IT"/>
-        </w:rPr>
-        <w:t>c</w:t>
-      </w:r>
-      <w:r>
-        <w:rPr>
-          <w:lang w:val="it-IT"/>
-        </w:rPr>
-        <w:t>hina con la chiusura dei gate e di lasciare la macchina in loop.</w:t>
-      </w:r>
-    </w:p>
-    <w:p>
-      <w:pPr>
-        <w:rPr>
-          <w:lang w:val="it-IT"/>
-        </w:rPr>
-      </w:pPr>
-    </w:p>
-    <w:p>
-      <w:r>
-        <w:t>The implementation of the m</w:t>
-      </w:r>
-      <w:r>
-        <w:t>achin</w:t>
-      </w:r>
-      <w:r>
-        <w:t>e</w:t>
-      </w:r>
-      <w:r>
-        <w:t xml:space="preserve"> control system had</w:t>
-      </w:r>
-      <w:r>
-        <w:t xml:space="preserve"> required </w:t>
-      </w:r>
-      <w:r>
-        <w:t>four</w:t>
-      </w:r>
-      <w:r>
-        <w:t xml:space="preserve"> states, one </w:t>
-      </w:r>
-      <w:r>
-        <w:t xml:space="preserve">undefined </w:t>
-      </w:r>
-      <w:r>
-        <w:t xml:space="preserve">for the starting point of the machine </w:t>
-      </w:r>
-      <w:r>
-        <w:t xml:space="preserve">and other three </w:t>
-      </w:r>
-      <w:r>
-        <w:t xml:space="preserve">for each </w:t>
-      </w:r>
-      <w:r>
-        <w:t>se</w:t>
-      </w:r>
-      <w:r>
-        <w:t>ction.</w:t>
-      </w:r>
-    </w:p>
-    <w:p>
-      <w:r>
-        <w:t>When turned on the machine require three</w:t>
-      </w:r>
-      <w:r>
-        <w:t xml:space="preserve"> consecutive</w:t>
-      </w:r>
-      <w:r>
-        <w:t xml:space="preserve"> bit T</w:t>
-      </w:r>
-      <w:r>
-        <w:t xml:space="preserve"> taken to the fsm, which </w:t>
-      </w:r>
-      <w:r>
-        <w:t>will respond with the correct gates opening</w:t>
-      </w:r>
-      <w:r>
-        <w:t xml:space="preserve">. The </w:t>
-      </w:r>
-      <w:proofErr w:type="spellStart"/>
-      <w:r>
-        <w:t>datapath</w:t>
-      </w:r>
-      <w:proofErr w:type="spellEnd"/>
+    <w:p>
+      <w:r>
+        <w:t>The implementation of the machine control system had required five states, two of them are for the starting point of the machine and other three for each section.</w:t>
+      </w:r>
+    </w:p>
+    <w:p>
+      <w:r>
+        <w:t xml:space="preserve">When turned on the machine require three consecutive bit T taken to the </w:t>
+      </w:r>
+      <w:r>
+        <w:t>FSM</w:t>
+      </w:r>
+      <w:r>
+        <w:t>, which will respond with the correct gates opening. The data</w:t>
+      </w:r>
       <w:r>
         <w:t xml:space="preserve"> </w:t>
       </w:r>
-      <w:proofErr w:type="spellStart"/>
-      <w:r>
-        <w:t>analize</w:t>
-      </w:r>
-      <w:proofErr w:type="spellEnd"/>
-      <w:r>
-        <w:t xml:space="preserve"> gates</w:t>
-      </w:r>
-      <w:r>
-        <w:t xml:space="preserve"> and</w:t>
-      </w:r>
-      <w:r>
-        <w:t xml:space="preserve"> according to them</w:t>
-      </w:r>
-      <w:r>
-        <w:t xml:space="preserve"> will </w:t>
-      </w:r>
-      <w:r>
-        <w:t>work on the correct registers</w:t>
+      <w:r>
+        <w:t xml:space="preserve">path </w:t>
+      </w:r>
+      <w:r>
+        <w:t>analyzes</w:t>
+      </w:r>
+      <w:r>
+        <w:t xml:space="preserve"> gates to open the correct registers. On overflow error registers will reset. from the second cycle and on, the first state will require only one T bit to proceed (the 5th state).</w:t>
+      </w:r>
+    </w:p>
+    <w:p>
+      <w:bookmarkStart w:id="0" w:name="_GoBack"/>
+      <w:r>
+        <w:t>The system is divided into FSM (</w:t>
+      </w:r>
+      <w:r>
+        <w:t>finite</w:t>
+      </w:r>
+      <w:r>
+        <w:t xml:space="preserve"> state machine) and DP (Data path). </w:t>
+      </w:r>
+    </w:p>
+    <w:p>
+      <w:r>
+        <w:t xml:space="preserve">The FSM acquires the signals to </w:t>
+      </w:r>
+      <w:r>
+        <w:t>shut down</w:t>
+      </w:r>
+      <w:r>
+        <w:t xml:space="preserve"> the machine on errors,</w:t>
+      </w:r>
+      <w:r>
+        <w:t xml:space="preserve"> and </w:t>
+      </w:r>
+      <w:r>
+        <w:t xml:space="preserve">the first three </w:t>
+      </w:r>
+      <w:r>
+        <w:t>inputs bits</w:t>
+      </w:r>
+      <w:r>
+        <w:t>;</w:t>
+      </w:r>
+      <w:r>
+        <w:t xml:space="preserve"> it takes care of switching the machines on and off</w:t>
+      </w:r>
+      <w:r>
+        <w:t xml:space="preserve"> and </w:t>
+      </w:r>
+      <w:r>
+        <w:t xml:space="preserve">what </w:t>
+      </w:r>
+      <w:r>
+        <w:t xml:space="preserve">decide what to do with </w:t>
+      </w:r>
+      <w:r>
+        <w:t>inputs and gates</w:t>
       </w:r>
       <w:r>
         <w:t>.</w:t>
       </w:r>
     </w:p>
+    <w:p>
+      <w:r>
+        <w:t xml:space="preserve">The DP takes </w:t>
+      </w:r>
+      <w:r>
+        <w:t xml:space="preserve">the </w:t>
+      </w:r>
+      <w:r>
+        <w:t>current</w:t>
+      </w:r>
+      <w:r>
+        <w:t xml:space="preserve"> state throw opened gate</w:t>
+      </w:r>
+      <w:r>
+        <w:t xml:space="preserve">. It </w:t>
+      </w:r>
+      <w:r>
+        <w:t>takes</w:t>
+      </w:r>
+      <w:r>
+        <w:t xml:space="preserve"> directly </w:t>
+      </w:r>
+      <w:r>
+        <w:t xml:space="preserve">load bits and </w:t>
+      </w:r>
+      <w:r>
+        <w:t xml:space="preserve">arrange </w:t>
+      </w:r>
+      <w:r>
+        <w:t>counters.</w:t>
+      </w:r>
+    </w:p>
+    <w:bookmarkEnd w:id="0"/>
     <w:p>
       <w:r>
         <w:t xml:space="preserve">Following a flow chart </w:t>
@@ -354,10 +170,7 @@
       </w:r>
       <w:proofErr w:type="spellEnd"/>
       <w:r>
-        <w:t>(sop)= 517</w:t>
-      </w:r>
-      <w:r>
-        <w:t xml:space="preserve"> </w:t>
+        <w:t xml:space="preserve">(sop)= 517 </w:t>
       </w:r>
     </w:p>
     <w:p/>
@@ -373,8 +186,6 @@
       <w:r>
         <w:t xml:space="preserve"> after</w:t>
       </w:r>
-      <w:bookmarkStart w:id="0" w:name="_GoBack"/>
-      <w:bookmarkEnd w:id="0"/>
     </w:p>
     <w:p>
       <w:r>

</xml_diff>